<commit_message>
Avance introduccion y gestion del proyecto
</commit_message>
<xml_diff>
--- a/Documentacion TFG/Planificacion.docx
+++ b/Documentacion TFG/Planificacion.docx
@@ -6,197 +6,9 @@
       <w:pPr>
         <w:pStyle w:val="Ttulo1"/>
       </w:pPr>
+      <w:bookmarkStart w:id="0" w:name="_GoBack"/>
+      <w:bookmarkEnd w:id="0"/>
       <w:r>
-        <w:t>Introducción</w:t>
-      </w:r>
-    </w:p>
-    <w:p>
-      <w:pPr>
-        <w:pStyle w:val="Ttulo2"/>
-      </w:pPr>
-      <w:r>
-        <w:t>La empresa</w:t>
-      </w:r>
-    </w:p>
-    <w:p>
-      <w:proofErr w:type="spellStart"/>
-      <w:r>
-        <w:t>The</w:t>
-      </w:r>
-      <w:proofErr w:type="spellEnd"/>
-      <w:r>
-        <w:t xml:space="preserve"> New </w:t>
-      </w:r>
-      <w:proofErr w:type="spellStart"/>
-      <w:r>
-        <w:t>Ads</w:t>
-      </w:r>
-      <w:proofErr w:type="spellEnd"/>
-      <w:r>
-        <w:t xml:space="preserve"> es la empresa para cuál está encargado este TFG. Esta pequeña empresa de Calahorra, dentro del sector de la informática, se dedica a proporcionar servicios de cartelería digital a distintas empresas en distintas localidades.</w:t>
-      </w:r>
-    </w:p>
-    <w:p>
-      <w:r>
-        <w:t>El producto que esta empresa proporciona consiste tanto en el hardware como el software necesario para poder realizar dicha publicidad. Por hardware se entiende el ordenador (a partir de ahora estación) con potencia suficiente y coste mínimo capaz de desempeñar las tareas requeridas, y por software se entiende tanto el sistema operativo personalizado y optimizado para las funciones requeridas como el software desarrollado por la propia empresa para gestionar los anuncios publicitados, mostrarlos por pantalla de la forma adecuada y controlar que todo funcione correctamente.</w:t>
-      </w:r>
-    </w:p>
-    <w:p>
-      <w:pPr>
-        <w:pStyle w:val="Ttulo2"/>
-      </w:pPr>
-      <w:r>
-        <w:t>TFG o alcance del proyecto</w:t>
-      </w:r>
-    </w:p>
-    <w:p>
-      <w:r>
-        <w:t xml:space="preserve">Como he mencionado anteriormente, es necesario controlar que el producto que </w:t>
-      </w:r>
-      <w:proofErr w:type="spellStart"/>
-      <w:r>
-        <w:t>The</w:t>
-      </w:r>
-      <w:proofErr w:type="spellEnd"/>
-      <w:r>
-        <w:t xml:space="preserve"> New </w:t>
-      </w:r>
-      <w:proofErr w:type="spellStart"/>
-      <w:r>
-        <w:t>Ads</w:t>
-      </w:r>
-      <w:proofErr w:type="spellEnd"/>
-      <w:r>
-        <w:t xml:space="preserve"> proporciona funcione correctamente, al ser posible, evitando que sea el cliente final el que informe de fallos en la funcionalidad del producto. Es por ello que surge la necesidad de poder controlar el estado y funcionamiento de cada una de las estaciones</w:t>
-      </w:r>
-      <w:r>
-        <w:t xml:space="preserve"> proporcionadas a los clientes para poder prevenir posibles problemas y, en caso de que detectar algún problema intentar solucionarlo de inmediato. </w:t>
-      </w:r>
-    </w:p>
-    <w:p>
-      <w:r>
-        <w:t xml:space="preserve">De este modo, lo que se pretende con este proyecto es desarrollar el software necesario para realizar dicho control de las estaciones y, detectar y solucionar los problemas que tengan, todo ello sin la necesidad de que intervengan el cliente o algún técnico de </w:t>
-      </w:r>
-      <w:proofErr w:type="spellStart"/>
-      <w:r>
-        <w:t>The</w:t>
-      </w:r>
-      <w:proofErr w:type="spellEnd"/>
-      <w:r>
-        <w:t xml:space="preserve"> New </w:t>
-      </w:r>
-      <w:proofErr w:type="spellStart"/>
-      <w:r>
-        <w:t>Ads</w:t>
-      </w:r>
-      <w:proofErr w:type="spellEnd"/>
-      <w:r>
-        <w:t>. Dicho de otra forma, la finalidad de este proyecto es: e</w:t>
-      </w:r>
-      <w:r>
-        <w:t>laborar un sistema de detección y resolución de incidencias en estaciones</w:t>
-      </w:r>
-      <w:r>
-        <w:t>,</w:t>
-      </w:r>
-      <w:r>
-        <w:t xml:space="preserve"> conectadas a una base del conocimiento centralizada, de forma automatizada</w:t>
-      </w:r>
-      <w:r>
-        <w:t>.</w:t>
-      </w:r>
-    </w:p>
-    <w:p>
-      <w:pPr>
-        <w:pStyle w:val="Ttulo3"/>
-      </w:pPr>
-      <w:r>
-        <w:t>Objetivos</w:t>
-      </w:r>
-    </w:p>
-    <w:p>
-      <w:r>
-        <w:t>E</w:t>
-      </w:r>
-      <w:r>
-        <w:t>l software a desarrollar</w:t>
-      </w:r>
-      <w:r>
-        <w:t xml:space="preserve"> deberá:</w:t>
-      </w:r>
-    </w:p>
-    <w:p>
-      <w:pPr>
-        <w:pStyle w:val="Prrafodelista"/>
-        <w:numPr>
-          <w:ilvl w:val="0"/>
-          <w:numId w:val="10"/>
-        </w:numPr>
-      </w:pPr>
-      <w:r>
-        <w:t>Evaluar la estación cliente, detectar posibles errores y generar el informe correspondiente al error encontrado.</w:t>
-      </w:r>
-    </w:p>
-    <w:p>
-      <w:pPr>
-        <w:pStyle w:val="Prrafodelista"/>
-        <w:numPr>
-          <w:ilvl w:val="0"/>
-          <w:numId w:val="10"/>
-        </w:numPr>
-      </w:pPr>
-      <w:r>
-        <w:t>Conectarse a una base del conocimiento centralizada en la que compartir informes de error y soluciones a dichos errores.</w:t>
-      </w:r>
-    </w:p>
-    <w:p>
-      <w:pPr>
-        <w:pStyle w:val="Prrafodelista"/>
-        <w:numPr>
-          <w:ilvl w:val="0"/>
-          <w:numId w:val="10"/>
-        </w:numPr>
-      </w:pPr>
-      <w:r>
-        <w:t>Ejecutar las acciones necesarias para corregir los errores detectados. Para ello</w:t>
-      </w:r>
-      <w:r>
-        <w:t>, un técnico se encargará de resolver los errores nuevos una vez y el sistema aprenderá dichas soluciones, de modo que si se repite</w:t>
-      </w:r>
-      <w:r>
-        <w:t xml:space="preserve"> el </w:t>
-      </w:r>
-      <w:r>
-        <w:t>mismo error no haga falta un técnico para solucionarlo sino que el sistema detecte que ese error ya ha sido solucionado previamente (ya sea en la estación cliente en la que se detecta el error o en otra) y tome las medidas necesarias.</w:t>
-      </w:r>
-    </w:p>
-    <w:p>
-      <w:pPr>
-        <w:pStyle w:val="Ttulo3"/>
-      </w:pPr>
-      <w:r>
-        <w:t>Observaciones</w:t>
-      </w:r>
-    </w:p>
-    <w:p>
-      <w:r>
-        <w:t xml:space="preserve">Existen herramientas comerciales que se podrían utilizar para monitorizar el estado de las estaciones, pero estas herramientas están orientadas en su mayoría a monitorizar servidores Linux y el tráfico de red. Por ello, para poder satisfacer las necesidades propias es necesario desarrollar un software a medida, lo cual no excluye la posibilidad de utilizar librerías </w:t>
-      </w:r>
-      <w:proofErr w:type="spellStart"/>
-      <w:r>
-        <w:t>opensource</w:t>
-      </w:r>
-      <w:proofErr w:type="spellEnd"/>
-      <w:r>
-        <w:t xml:space="preserve"> ya existentes.</w:t>
-      </w:r>
-    </w:p>
-    <w:p>
-      <w:pPr>
-        <w:pStyle w:val="Ttulo1"/>
-      </w:pPr>
-      <w:r>
-        <w:lastRenderedPageBreak/>
         <w:t>Planificación: Tareas y Tiempos</w:t>
       </w:r>
     </w:p>
@@ -423,67 +235,6 @@
       <w:r>
         <w:t xml:space="preserve"> La duración de dichas reuniones variará en función de la finalidad de las mismas.</w:t>
       </w:r>
-    </w:p>
-    <w:p>
-      <w:pPr>
-        <w:pStyle w:val="Ttulo1"/>
-      </w:pPr>
-      <w:r>
-        <w:t>Tecnologías usar</w:t>
-      </w:r>
-    </w:p>
-    <w:p>
-      <w:r>
-        <w:t xml:space="preserve">El software base será desarrollado en </w:t>
-      </w:r>
-      <w:r>
-        <w:t xml:space="preserve">el </w:t>
-      </w:r>
-      <w:proofErr w:type="spellStart"/>
-      <w:r>
-        <w:t>framework</w:t>
-      </w:r>
-      <w:proofErr w:type="spellEnd"/>
-      <w:r>
-        <w:t xml:space="preserve"> de .NET, el lenguaje utilizado será C# y el IDE será Visual Studio, cuya licencia de uso ha sido proporcionada por el convenio entre la Universidad de La Rioja y Microsoft.</w:t>
-      </w:r>
-    </w:p>
-    <w:p>
-      <w:r>
-        <w:lastRenderedPageBreak/>
-        <w:t xml:space="preserve">La parte de programación web (integrar el sistema con la intranet) será llevado a cabo en PHP </w:t>
-      </w:r>
-      <w:proofErr w:type="gramStart"/>
-      <w:r>
-        <w:t>bajo</w:t>
-      </w:r>
-      <w:proofErr w:type="gramEnd"/>
-      <w:r>
-        <w:t xml:space="preserve"> </w:t>
-      </w:r>
-      <w:proofErr w:type="spellStart"/>
-      <w:r>
-        <w:t>Symfony</w:t>
-      </w:r>
-      <w:proofErr w:type="spellEnd"/>
-      <w:r>
-        <w:t xml:space="preserve"> 2.</w:t>
-      </w:r>
-    </w:p>
-    <w:p>
-      <w:r>
-        <w:t xml:space="preserve">Para la base del conocimiento se utilizará una Base de Datos en </w:t>
-      </w:r>
-      <w:proofErr w:type="spellStart"/>
-      <w:r>
-        <w:t>MySQL</w:t>
-      </w:r>
-      <w:proofErr w:type="spellEnd"/>
-      <w:r>
-        <w:t>.</w:t>
-      </w:r>
-      <w:bookmarkStart w:id="0" w:name="_GoBack"/>
-      <w:bookmarkEnd w:id="0"/>
     </w:p>
     <w:sectPr>
       <w:headerReference w:type="default" r:id="rId12"/>
@@ -3827,99 +3578,99 @@
     </dgm:pt>
   </dgm:ptLst>
   <dgm:cxnLst>
-    <dgm:cxn modelId="{CB61F36C-3EDF-48E6-9ACB-2BF942C19462}" type="presOf" srcId="{5C7D6C3A-E3EC-489A-9DC2-6541A91F8FC6}" destId="{2D68736C-9D92-46EB-BCF2-9CEEEDF4DD96}" srcOrd="0" destOrd="0" presId="urn:microsoft.com/office/officeart/2005/8/layout/hierarchy6"/>
+    <dgm:cxn modelId="{37956F3D-E9F2-4DD1-B023-5C8AA74EB792}" type="presOf" srcId="{242984D8-49DE-4CA2-B06E-3710EC04C828}" destId="{C3690729-5625-4BDA-A078-0BC1B9A3DB90}" srcOrd="0" destOrd="0" presId="urn:microsoft.com/office/officeart/2005/8/layout/hierarchy6"/>
+    <dgm:cxn modelId="{ED84934A-DC41-4DCB-9A3E-6C8FBFB68F2F}" type="presOf" srcId="{E873A593-3E93-4324-821B-7932DFBEEA41}" destId="{08367BC3-304C-4209-966E-5A41C098D469}" srcOrd="0" destOrd="0" presId="urn:microsoft.com/office/officeart/2005/8/layout/hierarchy6"/>
+    <dgm:cxn modelId="{E2D06E4F-CA5A-46D3-92DA-A3101156120F}" type="presOf" srcId="{5C7D6C3A-E3EC-489A-9DC2-6541A91F8FC6}" destId="{2D68736C-9D92-46EB-BCF2-9CEEEDF4DD96}" srcOrd="0" destOrd="0" presId="urn:microsoft.com/office/officeart/2005/8/layout/hierarchy6"/>
+    <dgm:cxn modelId="{C8847454-1A2F-43AD-BC4A-E25EADB99301}" type="presOf" srcId="{6CF08783-5DA2-48D3-9438-532C081C7129}" destId="{3B5C6A60-FD84-4CC7-B853-EEE80093D936}" srcOrd="0" destOrd="0" presId="urn:microsoft.com/office/officeart/2005/8/layout/hierarchy6"/>
+    <dgm:cxn modelId="{7FD480FE-E77E-4B6F-9C7D-271E274B6890}" srcId="{21121C8F-C925-40B6-AD2E-EFD93B79B04C}" destId="{45F07EB3-BBE6-40D0-808C-90930FAF7878}" srcOrd="0" destOrd="0" parTransId="{A3C2237B-B1A1-4372-AAEF-8114FEDFBE37}" sibTransId="{DD8E649E-8175-4992-8C12-28C5A2892E64}"/>
+    <dgm:cxn modelId="{B0B9BF14-C126-4B39-9965-24F44A6C5FDF}" type="presOf" srcId="{98F26C9D-7DC3-406F-8757-76C8812C6119}" destId="{F4660D36-B2C9-40C2-A4A7-03F691040BAD}" srcOrd="0" destOrd="0" presId="urn:microsoft.com/office/officeart/2005/8/layout/hierarchy6"/>
+    <dgm:cxn modelId="{B0F9FC85-AAD5-45DD-B14B-A444856A16C5}" type="presOf" srcId="{B66E432C-4A1F-4248-B52B-51BE0D462BDB}" destId="{4E07B0AD-0235-4DDD-80EF-C12EE9DDE7A3}" srcOrd="0" destOrd="0" presId="urn:microsoft.com/office/officeart/2005/8/layout/hierarchy6"/>
+    <dgm:cxn modelId="{31A59946-40D1-45B1-A6A0-585332554BB3}" type="presOf" srcId="{4F1A4B22-209D-4C45-B472-5380B410CAA8}" destId="{0DA59C4F-DA3A-43F8-9FB4-C64EA566F707}" srcOrd="0" destOrd="0" presId="urn:microsoft.com/office/officeart/2005/8/layout/hierarchy6"/>
+    <dgm:cxn modelId="{7136B38C-AB90-4390-B724-CF49E2FE3D8D}" type="presOf" srcId="{52E41930-774D-470E-884F-500DFDAF38A9}" destId="{9F78CB80-A7BE-4E5A-A012-6D521160D38D}" srcOrd="0" destOrd="0" presId="urn:microsoft.com/office/officeart/2005/8/layout/hierarchy6"/>
+    <dgm:cxn modelId="{06D3DA55-8DEC-4AA1-9728-2654E65FBB0C}" srcId="{6B13587E-D7E4-4985-9412-77E8C9C16931}" destId="{98F26C9D-7DC3-406F-8757-76C8812C6119}" srcOrd="0" destOrd="0" parTransId="{DC7CCCB8-709D-446D-A8F9-18E12106F279}" sibTransId="{9AB1D24E-5192-4B89-8038-C043C6702176}"/>
+    <dgm:cxn modelId="{8BD5F1F3-3A9B-405C-A042-39FE13DD929E}" type="presOf" srcId="{DC302709-C2F0-465C-BB58-A4CEBDD5B339}" destId="{3DADD149-2924-439D-B07C-AE07E488E5AD}" srcOrd="0" destOrd="0" presId="urn:microsoft.com/office/officeart/2005/8/layout/hierarchy6"/>
+    <dgm:cxn modelId="{406BDD29-EEED-47FB-9F0D-70C352EF8F1E}" type="presOf" srcId="{45F07EB3-BBE6-40D0-808C-90930FAF7878}" destId="{DD668BAF-E252-4568-BE7E-4AA63DA9B6F8}" srcOrd="0" destOrd="0" presId="urn:microsoft.com/office/officeart/2005/8/layout/hierarchy6"/>
+    <dgm:cxn modelId="{C3DE1ED0-A13E-46D8-894F-241F3D8D8653}" type="presOf" srcId="{BC0CD1BF-668D-4602-B463-7D173330A8C2}" destId="{7C5643C7-75A2-46E5-9A9F-FD7232C5990F}" srcOrd="0" destOrd="0" presId="urn:microsoft.com/office/officeart/2005/8/layout/hierarchy6"/>
+    <dgm:cxn modelId="{9027A74B-778F-431D-9198-70536A8D3B81}" srcId="{7CA22B26-9D42-4EB3-AB21-240454625043}" destId="{6B13587E-D7E4-4985-9412-77E8C9C16931}" srcOrd="2" destOrd="0" parTransId="{B1F97130-90FB-4D57-946F-EC1717382B6B}" sibTransId="{516B6068-01A0-4ACA-947B-DA6730694840}"/>
+    <dgm:cxn modelId="{D3C05792-8EED-49EE-A1C5-0646E00182E7}" type="presOf" srcId="{A3C2237B-B1A1-4372-AAEF-8114FEDFBE37}" destId="{D2EDC884-AA68-4512-A026-E3A6E150E502}" srcOrd="0" destOrd="0" presId="urn:microsoft.com/office/officeart/2005/8/layout/hierarchy6"/>
+    <dgm:cxn modelId="{765A5E7D-C859-4418-B75A-938523815C19}" type="presOf" srcId="{B1F97130-90FB-4D57-946F-EC1717382B6B}" destId="{A1EC34D7-C53F-4B0A-8EC5-CDC17358D2F6}" srcOrd="0" destOrd="0" presId="urn:microsoft.com/office/officeart/2005/8/layout/hierarchy6"/>
+    <dgm:cxn modelId="{A11D4FCA-8FB0-4D2E-A915-63BFD659EDF0}" type="presOf" srcId="{60C94B77-2473-4151-83FD-4C07278511B5}" destId="{B53CB08A-808E-4997-B26B-5249B8C83844}" srcOrd="0" destOrd="0" presId="urn:microsoft.com/office/officeart/2005/8/layout/hierarchy6"/>
+    <dgm:cxn modelId="{4B3A5796-4434-4E9C-AC69-9131DDD9977F}" srcId="{6B13587E-D7E4-4985-9412-77E8C9C16931}" destId="{BAA83823-C045-4CC0-9406-FCAFFF5FB99B}" srcOrd="1" destOrd="0" parTransId="{B66E432C-4A1F-4248-B52B-51BE0D462BDB}" sibTransId="{8674D119-5C79-45CC-8C64-1E78D6DF5F2A}"/>
+    <dgm:cxn modelId="{614B76F7-3CF9-4098-AA5C-FD6BE6260116}" type="presOf" srcId="{7FE8053C-FE2A-4022-A942-4A9AB7D760D9}" destId="{59F66BFE-C857-48D2-923A-FC6BCDF2885B}" srcOrd="0" destOrd="0" presId="urn:microsoft.com/office/officeart/2005/8/layout/hierarchy6"/>
+    <dgm:cxn modelId="{EE6E3496-D1F4-45D7-A007-356CAC0A86C7}" srcId="{7CA22B26-9D42-4EB3-AB21-240454625043}" destId="{4F1A4B22-209D-4C45-B472-5380B410CAA8}" srcOrd="4" destOrd="0" parTransId="{35017D39-6664-4BD1-A723-CA32B5CBA6B4}" sibTransId="{8D5AECDC-FE66-4267-A855-7791418448C2}"/>
+    <dgm:cxn modelId="{D4880F52-72D2-49C9-80B3-5A57E86D95C0}" type="presOf" srcId="{594A59D1-D4FB-4C5E-9D42-5146D4829310}" destId="{7459D065-404D-4D4B-B1DB-24C03E23B877}" srcOrd="0" destOrd="0" presId="urn:microsoft.com/office/officeart/2005/8/layout/hierarchy6"/>
+    <dgm:cxn modelId="{F797D596-D5E0-4C40-9B04-0E1177993578}" type="presOf" srcId="{35017D39-6664-4BD1-A723-CA32B5CBA6B4}" destId="{D822D490-DB8F-4249-87D4-5EFF25EA7CAA}" srcOrd="0" destOrd="0" presId="urn:microsoft.com/office/officeart/2005/8/layout/hierarchy6"/>
+    <dgm:cxn modelId="{AD729AD9-B696-4AE4-9686-0132548A6894}" type="presOf" srcId="{4AF0FA76-C8B0-4697-BB92-05549F1E739B}" destId="{9EC01C80-10AF-4CD4-ACE5-86E4FC57D0B5}" srcOrd="0" destOrd="0" presId="urn:microsoft.com/office/officeart/2005/8/layout/hierarchy6"/>
+    <dgm:cxn modelId="{F6027808-6F35-4D94-B954-8325DB01815C}" srcId="{DC302709-C2F0-465C-BB58-A4CEBDD5B339}" destId="{7CA22B26-9D42-4EB3-AB21-240454625043}" srcOrd="0" destOrd="0" parTransId="{72060B88-D32C-452E-9584-943F0997C333}" sibTransId="{416E3B42-9026-4B48-9D81-39579ED64C66}"/>
+    <dgm:cxn modelId="{8394A02A-81D2-4E47-8C1C-D62EEC984D54}" type="presOf" srcId="{D81FF24B-69F6-45E5-8ADF-226D320FE934}" destId="{8225CE74-EF93-4C33-B11D-5EAC6249BA4F}" srcOrd="0" destOrd="0" presId="urn:microsoft.com/office/officeart/2005/8/layout/hierarchy6"/>
+    <dgm:cxn modelId="{77232177-D5D5-4ED0-B6EC-27DB77B77D27}" type="presOf" srcId="{6B13587E-D7E4-4985-9412-77E8C9C16931}" destId="{48C9E956-86FF-4084-B7B2-2E2D6F5CC67F}" srcOrd="0" destOrd="0" presId="urn:microsoft.com/office/officeart/2005/8/layout/hierarchy6"/>
+    <dgm:cxn modelId="{F76ACEEF-670E-4110-8B9B-1D0BE6DA6C6C}" srcId="{21121C8F-C925-40B6-AD2E-EFD93B79B04C}" destId="{594A59D1-D4FB-4C5E-9D42-5146D4829310}" srcOrd="1" destOrd="0" parTransId="{5C7D6C3A-E3EC-489A-9DC2-6541A91F8FC6}" sibTransId="{9892FECF-E043-4501-9DF1-8C823AB63B5E}"/>
+    <dgm:cxn modelId="{CCC53EC8-DBA2-4827-A73C-A31447FE6FBC}" type="presOf" srcId="{21121C8F-C925-40B6-AD2E-EFD93B79B04C}" destId="{FFCA8F5A-A434-46AB-99A3-6067D9421D49}" srcOrd="0" destOrd="0" presId="urn:microsoft.com/office/officeart/2005/8/layout/hierarchy6"/>
+    <dgm:cxn modelId="{87BB19B1-4D41-4E62-B829-294F918E8D53}" srcId="{C42D790B-CC22-40AE-B431-FA312200B26E}" destId="{4AF0FA76-C8B0-4697-BB92-05549F1E739B}" srcOrd="1" destOrd="0" parTransId="{60C94B77-2473-4151-83FD-4C07278511B5}" sibTransId="{9D0F8DAA-C581-4283-9A15-A6219341E129}"/>
     <dgm:cxn modelId="{E1D55A49-F195-41D5-ABDD-646B4FA1540D}" srcId="{7CA22B26-9D42-4EB3-AB21-240454625043}" destId="{21121C8F-C925-40B6-AD2E-EFD93B79B04C}" srcOrd="1" destOrd="0" parTransId="{BC0CD1BF-668D-4602-B463-7D173330A8C2}" sibTransId="{28F756E1-0061-453B-8977-8CA6A5834F67}"/>
-    <dgm:cxn modelId="{DFEB7658-ABEF-4A78-806E-50119146330B}" type="presOf" srcId="{BAA83823-C045-4CC0-9406-FCAFFF5FB99B}" destId="{7BB65345-8E6E-4C85-A16D-127BD5B0F4A9}" srcOrd="0" destOrd="0" presId="urn:microsoft.com/office/officeart/2005/8/layout/hierarchy6"/>
-    <dgm:cxn modelId="{5F249642-B384-4FE3-A295-061FA3477F94}" type="presOf" srcId="{A3C2237B-B1A1-4372-AAEF-8114FEDFBE37}" destId="{D2EDC884-AA68-4512-A026-E3A6E150E502}" srcOrd="0" destOrd="0" presId="urn:microsoft.com/office/officeart/2005/8/layout/hierarchy6"/>
-    <dgm:cxn modelId="{17B1ECD1-917A-48E3-B694-78CF651C304B}" type="presOf" srcId="{4AF0FA76-C8B0-4697-BB92-05549F1E739B}" destId="{9EC01C80-10AF-4CD4-ACE5-86E4FC57D0B5}" srcOrd="0" destOrd="0" presId="urn:microsoft.com/office/officeart/2005/8/layout/hierarchy6"/>
-    <dgm:cxn modelId="{EE8E0309-B46D-447B-AC0D-19F385FB71C9}" type="presOf" srcId="{E873A593-3E93-4324-821B-7932DFBEEA41}" destId="{08367BC3-304C-4209-966E-5A41C098D469}" srcOrd="0" destOrd="0" presId="urn:microsoft.com/office/officeart/2005/8/layout/hierarchy6"/>
-    <dgm:cxn modelId="{EE6E3496-D1F4-45D7-A007-356CAC0A86C7}" srcId="{7CA22B26-9D42-4EB3-AB21-240454625043}" destId="{4F1A4B22-209D-4C45-B472-5380B410CAA8}" srcOrd="4" destOrd="0" parTransId="{35017D39-6664-4BD1-A723-CA32B5CBA6B4}" sibTransId="{8D5AECDC-FE66-4267-A855-7791418448C2}"/>
-    <dgm:cxn modelId="{FB0AEE45-43DB-4C37-AB20-5252AEE3397E}" type="presOf" srcId="{98F26C9D-7DC3-406F-8757-76C8812C6119}" destId="{F4660D36-B2C9-40C2-A4A7-03F691040BAD}" srcOrd="0" destOrd="0" presId="urn:microsoft.com/office/officeart/2005/8/layout/hierarchy6"/>
-    <dgm:cxn modelId="{F76ACEEF-670E-4110-8B9B-1D0BE6DA6C6C}" srcId="{21121C8F-C925-40B6-AD2E-EFD93B79B04C}" destId="{594A59D1-D4FB-4C5E-9D42-5146D4829310}" srcOrd="1" destOrd="0" parTransId="{5C7D6C3A-E3EC-489A-9DC2-6541A91F8FC6}" sibTransId="{9892FECF-E043-4501-9DF1-8C823AB63B5E}"/>
+    <dgm:cxn modelId="{23A8C87E-339A-426F-AB34-30B60025C4AE}" type="presOf" srcId="{DC7CCCB8-709D-446D-A8F9-18E12106F279}" destId="{4B5FD07F-EF2F-4288-8BF7-78855ED3E153}" srcOrd="0" destOrd="0" presId="urn:microsoft.com/office/officeart/2005/8/layout/hierarchy6"/>
+    <dgm:cxn modelId="{C8009764-99DD-4F6C-A9FE-C235DA13895E}" type="presOf" srcId="{BAA83823-C045-4CC0-9406-FCAFFF5FB99B}" destId="{7BB65345-8E6E-4C85-A16D-127BD5B0F4A9}" srcOrd="0" destOrd="0" presId="urn:microsoft.com/office/officeart/2005/8/layout/hierarchy6"/>
+    <dgm:cxn modelId="{235AE30F-0687-40E1-B41C-B00B189B5F94}" srcId="{C42D790B-CC22-40AE-B431-FA312200B26E}" destId="{D81FF24B-69F6-45E5-8ADF-226D320FE934}" srcOrd="0" destOrd="0" parTransId="{E873A593-3E93-4324-821B-7932DFBEEA41}" sibTransId="{B50E7243-5BE8-4980-B35D-C7C3FE954D5D}"/>
+    <dgm:cxn modelId="{50282E08-11EC-4BBF-A527-86C3E3490E25}" type="presOf" srcId="{CE663158-9582-4513-A509-D5FB3F752E17}" destId="{862E474D-52A0-47E4-9169-5D3117D6C21D}" srcOrd="0" destOrd="0" presId="urn:microsoft.com/office/officeart/2005/8/layout/hierarchy6"/>
+    <dgm:cxn modelId="{8469F2F6-05DA-44E5-AE79-C60B159505EE}" srcId="{7CA22B26-9D42-4EB3-AB21-240454625043}" destId="{52E41930-774D-470E-884F-500DFDAF38A9}" srcOrd="0" destOrd="0" parTransId="{6CF08783-5DA2-48D3-9438-532C081C7129}" sibTransId="{0E628A02-B3AB-49C0-B242-A9CA9927EF28}"/>
+    <dgm:cxn modelId="{929CD43C-01F8-4C42-9DEA-9CFBF2C0A47A}" type="presOf" srcId="{C42D790B-CC22-40AE-B431-FA312200B26E}" destId="{791A9940-EE77-4F5B-A395-1D63BDD241CA}" srcOrd="0" destOrd="0" presId="urn:microsoft.com/office/officeart/2005/8/layout/hierarchy6"/>
+    <dgm:cxn modelId="{F39AE0B4-9508-4E4A-B6D1-7B057A0C44CE}" type="presOf" srcId="{7CA22B26-9D42-4EB3-AB21-240454625043}" destId="{A8A3EC7D-CDC8-4F26-B753-50815F4D85EE}" srcOrd="0" destOrd="0" presId="urn:microsoft.com/office/officeart/2005/8/layout/hierarchy6"/>
     <dgm:cxn modelId="{980E3CF8-DF5E-499A-BCC6-9A4E4F7C1AAE}" srcId="{7CA22B26-9D42-4EB3-AB21-240454625043}" destId="{C42D790B-CC22-40AE-B431-FA312200B26E}" srcOrd="3" destOrd="0" parTransId="{242984D8-49DE-4CA2-B06E-3710EC04C828}" sibTransId="{EA969359-0959-42DC-9EB0-671B97F9CB7C}"/>
-    <dgm:cxn modelId="{5AE42347-759A-44D8-82E1-198514BA6677}" type="presOf" srcId="{6B13587E-D7E4-4985-9412-77E8C9C16931}" destId="{48C9E956-86FF-4084-B7B2-2E2D6F5CC67F}" srcOrd="0" destOrd="0" presId="urn:microsoft.com/office/officeart/2005/8/layout/hierarchy6"/>
-    <dgm:cxn modelId="{30A5F5E8-727E-4FCE-90E5-74FD71E688FB}" type="presOf" srcId="{52E41930-774D-470E-884F-500DFDAF38A9}" destId="{9F78CB80-A7BE-4E5A-A012-6D521160D38D}" srcOrd="0" destOrd="0" presId="urn:microsoft.com/office/officeart/2005/8/layout/hierarchy6"/>
-    <dgm:cxn modelId="{F6027808-6F35-4D94-B954-8325DB01815C}" srcId="{DC302709-C2F0-465C-BB58-A4CEBDD5B339}" destId="{7CA22B26-9D42-4EB3-AB21-240454625043}" srcOrd="0" destOrd="0" parTransId="{72060B88-D32C-452E-9584-943F0997C333}" sibTransId="{416E3B42-9026-4B48-9D81-39579ED64C66}"/>
-    <dgm:cxn modelId="{CF441561-C8AE-466B-A094-247745600965}" type="presOf" srcId="{6CF08783-5DA2-48D3-9438-532C081C7129}" destId="{3B5C6A60-FD84-4CC7-B853-EEE80093D936}" srcOrd="0" destOrd="0" presId="urn:microsoft.com/office/officeart/2005/8/layout/hierarchy6"/>
-    <dgm:cxn modelId="{986BA9A3-5438-495C-A173-1D354CBBB485}" type="presOf" srcId="{7FE8053C-FE2A-4022-A942-4A9AB7D760D9}" destId="{59F66BFE-C857-48D2-923A-FC6BCDF2885B}" srcOrd="0" destOrd="0" presId="urn:microsoft.com/office/officeart/2005/8/layout/hierarchy6"/>
-    <dgm:cxn modelId="{36AC9C8F-116B-4C5A-BE7B-0B9CD6CE6D31}" type="presOf" srcId="{B66E432C-4A1F-4248-B52B-51BE0D462BDB}" destId="{4E07B0AD-0235-4DDD-80EF-C12EE9DDE7A3}" srcOrd="0" destOrd="0" presId="urn:microsoft.com/office/officeart/2005/8/layout/hierarchy6"/>
-    <dgm:cxn modelId="{06D3DA55-8DEC-4AA1-9728-2654E65FBB0C}" srcId="{6B13587E-D7E4-4985-9412-77E8C9C16931}" destId="{98F26C9D-7DC3-406F-8757-76C8812C6119}" srcOrd="0" destOrd="0" parTransId="{DC7CCCB8-709D-446D-A8F9-18E12106F279}" sibTransId="{9AB1D24E-5192-4B89-8038-C043C6702176}"/>
-    <dgm:cxn modelId="{235AE30F-0687-40E1-B41C-B00B189B5F94}" srcId="{C42D790B-CC22-40AE-B431-FA312200B26E}" destId="{D81FF24B-69F6-45E5-8ADF-226D320FE934}" srcOrd="0" destOrd="0" parTransId="{E873A593-3E93-4324-821B-7932DFBEEA41}" sibTransId="{B50E7243-5BE8-4980-B35D-C7C3FE954D5D}"/>
-    <dgm:cxn modelId="{9027A74B-778F-431D-9198-70536A8D3B81}" srcId="{7CA22B26-9D42-4EB3-AB21-240454625043}" destId="{6B13587E-D7E4-4985-9412-77E8C9C16931}" srcOrd="2" destOrd="0" parTransId="{B1F97130-90FB-4D57-946F-EC1717382B6B}" sibTransId="{516B6068-01A0-4ACA-947B-DA6730694840}"/>
-    <dgm:cxn modelId="{3DF3E597-A772-4E1B-B6EA-93C40542276F}" type="presOf" srcId="{DC302709-C2F0-465C-BB58-A4CEBDD5B339}" destId="{3DADD149-2924-439D-B07C-AE07E488E5AD}" srcOrd="0" destOrd="0" presId="urn:microsoft.com/office/officeart/2005/8/layout/hierarchy6"/>
-    <dgm:cxn modelId="{8E031D86-28CE-445E-99E5-C2318B8FCD86}" type="presOf" srcId="{60C94B77-2473-4151-83FD-4C07278511B5}" destId="{B53CB08A-808E-4997-B26B-5249B8C83844}" srcOrd="0" destOrd="0" presId="urn:microsoft.com/office/officeart/2005/8/layout/hierarchy6"/>
-    <dgm:cxn modelId="{82F86207-D952-4B16-AEA6-327AC8BA7680}" type="presOf" srcId="{C42D790B-CC22-40AE-B431-FA312200B26E}" destId="{791A9940-EE77-4F5B-A395-1D63BDD241CA}" srcOrd="0" destOrd="0" presId="urn:microsoft.com/office/officeart/2005/8/layout/hierarchy6"/>
-    <dgm:cxn modelId="{50413DE6-559F-4EC2-91ED-72AFD81C5258}" type="presOf" srcId="{594A59D1-D4FB-4C5E-9D42-5146D4829310}" destId="{7459D065-404D-4D4B-B1DB-24C03E23B877}" srcOrd="0" destOrd="0" presId="urn:microsoft.com/office/officeart/2005/8/layout/hierarchy6"/>
-    <dgm:cxn modelId="{90960E68-706A-4716-9B3F-B957AE95B78B}" type="presOf" srcId="{CE663158-9582-4513-A509-D5FB3F752E17}" destId="{862E474D-52A0-47E4-9169-5D3117D6C21D}" srcOrd="0" destOrd="0" presId="urn:microsoft.com/office/officeart/2005/8/layout/hierarchy6"/>
-    <dgm:cxn modelId="{4B3A5796-4434-4E9C-AC69-9131DDD9977F}" srcId="{6B13587E-D7E4-4985-9412-77E8C9C16931}" destId="{BAA83823-C045-4CC0-9406-FCAFFF5FB99B}" srcOrd="1" destOrd="0" parTransId="{B66E432C-4A1F-4248-B52B-51BE0D462BDB}" sibTransId="{8674D119-5C79-45CC-8C64-1E78D6DF5F2A}"/>
-    <dgm:cxn modelId="{8469F2F6-05DA-44E5-AE79-C60B159505EE}" srcId="{7CA22B26-9D42-4EB3-AB21-240454625043}" destId="{52E41930-774D-470E-884F-500DFDAF38A9}" srcOrd="0" destOrd="0" parTransId="{6CF08783-5DA2-48D3-9438-532C081C7129}" sibTransId="{0E628A02-B3AB-49C0-B242-A9CA9927EF28}"/>
-    <dgm:cxn modelId="{0DCC7306-69AE-4949-96A2-8429F761555A}" type="presOf" srcId="{4F1A4B22-209D-4C45-B472-5380B410CAA8}" destId="{0DA59C4F-DA3A-43F8-9FB4-C64EA566F707}" srcOrd="0" destOrd="0" presId="urn:microsoft.com/office/officeart/2005/8/layout/hierarchy6"/>
-    <dgm:cxn modelId="{2B295CD4-DFE2-4260-AC31-65BAF1077FFB}" type="presOf" srcId="{35017D39-6664-4BD1-A723-CA32B5CBA6B4}" destId="{D822D490-DB8F-4249-87D4-5EFF25EA7CAA}" srcOrd="0" destOrd="0" presId="urn:microsoft.com/office/officeart/2005/8/layout/hierarchy6"/>
-    <dgm:cxn modelId="{08D26692-1776-4940-8BDC-C739091A629F}" type="presOf" srcId="{B1F97130-90FB-4D57-946F-EC1717382B6B}" destId="{A1EC34D7-C53F-4B0A-8EC5-CDC17358D2F6}" srcOrd="0" destOrd="0" presId="urn:microsoft.com/office/officeart/2005/8/layout/hierarchy6"/>
-    <dgm:cxn modelId="{998A0C74-3E07-4951-BFA2-0588FB905980}" type="presOf" srcId="{BC0CD1BF-668D-4602-B463-7D173330A8C2}" destId="{7C5643C7-75A2-46E5-9A9F-FD7232C5990F}" srcOrd="0" destOrd="0" presId="urn:microsoft.com/office/officeart/2005/8/layout/hierarchy6"/>
-    <dgm:cxn modelId="{F5CF4FA0-BB16-47FC-A985-32DF25A1A2E2}" type="presOf" srcId="{7CA22B26-9D42-4EB3-AB21-240454625043}" destId="{A8A3EC7D-CDC8-4F26-B753-50815F4D85EE}" srcOrd="0" destOrd="0" presId="urn:microsoft.com/office/officeart/2005/8/layout/hierarchy6"/>
-    <dgm:cxn modelId="{87BB19B1-4D41-4E62-B829-294F918E8D53}" srcId="{C42D790B-CC22-40AE-B431-FA312200B26E}" destId="{4AF0FA76-C8B0-4697-BB92-05549F1E739B}" srcOrd="1" destOrd="0" parTransId="{60C94B77-2473-4151-83FD-4C07278511B5}" sibTransId="{9D0F8DAA-C581-4283-9A15-A6219341E129}"/>
-    <dgm:cxn modelId="{7FD480FE-E77E-4B6F-9C7D-271E274B6890}" srcId="{21121C8F-C925-40B6-AD2E-EFD93B79B04C}" destId="{45F07EB3-BBE6-40D0-808C-90930FAF7878}" srcOrd="0" destOrd="0" parTransId="{A3C2237B-B1A1-4372-AAEF-8114FEDFBE37}" sibTransId="{DD8E649E-8175-4992-8C12-28C5A2892E64}"/>
-    <dgm:cxn modelId="{C1748DC3-C1F8-47A4-A927-91A1BBC7729D}" type="presOf" srcId="{21121C8F-C925-40B6-AD2E-EFD93B79B04C}" destId="{FFCA8F5A-A434-46AB-99A3-6067D9421D49}" srcOrd="0" destOrd="0" presId="urn:microsoft.com/office/officeart/2005/8/layout/hierarchy6"/>
-    <dgm:cxn modelId="{44D817D2-46F8-4C11-AAF2-27547B180638}" type="presOf" srcId="{45F07EB3-BBE6-40D0-808C-90930FAF7878}" destId="{DD668BAF-E252-4568-BE7E-4AA63DA9B6F8}" srcOrd="0" destOrd="0" presId="urn:microsoft.com/office/officeart/2005/8/layout/hierarchy6"/>
-    <dgm:cxn modelId="{AAEB7F67-69AB-4BE1-8B41-934173186C47}" type="presOf" srcId="{D81FF24B-69F6-45E5-8ADF-226D320FE934}" destId="{8225CE74-EF93-4C33-B11D-5EAC6249BA4F}" srcOrd="0" destOrd="0" presId="urn:microsoft.com/office/officeart/2005/8/layout/hierarchy6"/>
     <dgm:cxn modelId="{B22CA897-C5B1-4EBC-A4E4-A7865BE2D85E}" srcId="{21121C8F-C925-40B6-AD2E-EFD93B79B04C}" destId="{7FE8053C-FE2A-4022-A942-4A9AB7D760D9}" srcOrd="2" destOrd="0" parTransId="{CE663158-9582-4513-A509-D5FB3F752E17}" sibTransId="{0669A1D2-1BF8-4C5E-9275-B91B57865ABD}"/>
-    <dgm:cxn modelId="{33C94518-F451-4043-86B5-1A4440363714}" type="presOf" srcId="{DC7CCCB8-709D-446D-A8F9-18E12106F279}" destId="{4B5FD07F-EF2F-4288-8BF7-78855ED3E153}" srcOrd="0" destOrd="0" presId="urn:microsoft.com/office/officeart/2005/8/layout/hierarchy6"/>
-    <dgm:cxn modelId="{F928BF7F-773F-42D8-9FAE-BB52DC0698FA}" type="presOf" srcId="{242984D8-49DE-4CA2-B06E-3710EC04C828}" destId="{C3690729-5625-4BDA-A078-0BC1B9A3DB90}" srcOrd="0" destOrd="0" presId="urn:microsoft.com/office/officeart/2005/8/layout/hierarchy6"/>
-    <dgm:cxn modelId="{AA257D4D-A372-455D-B830-EC3A3DB034DD}" type="presParOf" srcId="{3DADD149-2924-439D-B07C-AE07E488E5AD}" destId="{B06AF342-9297-4862-BB33-08C61E4453FF}" srcOrd="0" destOrd="0" presId="urn:microsoft.com/office/officeart/2005/8/layout/hierarchy6"/>
-    <dgm:cxn modelId="{A35BF850-7898-4242-AB52-C993E0887F2A}" type="presParOf" srcId="{B06AF342-9297-4862-BB33-08C61E4453FF}" destId="{82DB370E-1C32-45AC-934A-6015FC3DB8EF}" srcOrd="0" destOrd="0" presId="urn:microsoft.com/office/officeart/2005/8/layout/hierarchy6"/>
-    <dgm:cxn modelId="{7FCDD8B6-9800-45D8-AE1A-F37F18588952}" type="presParOf" srcId="{82DB370E-1C32-45AC-934A-6015FC3DB8EF}" destId="{3F80D54B-F3A0-4B60-A131-FCF821CBF3A2}" srcOrd="0" destOrd="0" presId="urn:microsoft.com/office/officeart/2005/8/layout/hierarchy6"/>
-    <dgm:cxn modelId="{24443C5F-9CC2-4A53-8D33-6BA2D8B4986A}" type="presParOf" srcId="{3F80D54B-F3A0-4B60-A131-FCF821CBF3A2}" destId="{A8A3EC7D-CDC8-4F26-B753-50815F4D85EE}" srcOrd="0" destOrd="0" presId="urn:microsoft.com/office/officeart/2005/8/layout/hierarchy6"/>
-    <dgm:cxn modelId="{C722F905-62FF-439F-91D0-C5F574FA3A41}" type="presParOf" srcId="{3F80D54B-F3A0-4B60-A131-FCF821CBF3A2}" destId="{85A49A9C-930A-4944-B567-33ADC20F6980}" srcOrd="1" destOrd="0" presId="urn:microsoft.com/office/officeart/2005/8/layout/hierarchy6"/>
-    <dgm:cxn modelId="{C1341733-7C93-46B9-9DD5-BF4AFC2B995C}" type="presParOf" srcId="{85A49A9C-930A-4944-B567-33ADC20F6980}" destId="{3B5C6A60-FD84-4CC7-B853-EEE80093D936}" srcOrd="0" destOrd="0" presId="urn:microsoft.com/office/officeart/2005/8/layout/hierarchy6"/>
-    <dgm:cxn modelId="{8BBB5022-99F7-4F96-9E93-0C5935D2FA5E}" type="presParOf" srcId="{85A49A9C-930A-4944-B567-33ADC20F6980}" destId="{8FB2457D-832B-4AA1-9411-515F5F213A83}" srcOrd="1" destOrd="0" presId="urn:microsoft.com/office/officeart/2005/8/layout/hierarchy6"/>
-    <dgm:cxn modelId="{5F1D60D3-8AFC-4BE7-AAF8-F6E92DB68AE8}" type="presParOf" srcId="{8FB2457D-832B-4AA1-9411-515F5F213A83}" destId="{9F78CB80-A7BE-4E5A-A012-6D521160D38D}" srcOrd="0" destOrd="0" presId="urn:microsoft.com/office/officeart/2005/8/layout/hierarchy6"/>
-    <dgm:cxn modelId="{133754C3-26C5-4540-9F57-5FA20575FF1A}" type="presParOf" srcId="{8FB2457D-832B-4AA1-9411-515F5F213A83}" destId="{CF812D5B-AB0F-42DD-B005-C0F8430F826A}" srcOrd="1" destOrd="0" presId="urn:microsoft.com/office/officeart/2005/8/layout/hierarchy6"/>
-    <dgm:cxn modelId="{6E57E0A6-E0DD-43FF-8BC9-ECABC162BABF}" type="presParOf" srcId="{85A49A9C-930A-4944-B567-33ADC20F6980}" destId="{7C5643C7-75A2-46E5-9A9F-FD7232C5990F}" srcOrd="2" destOrd="0" presId="urn:microsoft.com/office/officeart/2005/8/layout/hierarchy6"/>
-    <dgm:cxn modelId="{68C96B46-C17A-4330-A7D5-B61E5BC808FC}" type="presParOf" srcId="{85A49A9C-930A-4944-B567-33ADC20F6980}" destId="{1645D37C-7505-4165-AEB5-72A4354E9F64}" srcOrd="3" destOrd="0" presId="urn:microsoft.com/office/officeart/2005/8/layout/hierarchy6"/>
-    <dgm:cxn modelId="{823649AA-8F4C-4083-BBDD-9503722400AD}" type="presParOf" srcId="{1645D37C-7505-4165-AEB5-72A4354E9F64}" destId="{FFCA8F5A-A434-46AB-99A3-6067D9421D49}" srcOrd="0" destOrd="0" presId="urn:microsoft.com/office/officeart/2005/8/layout/hierarchy6"/>
-    <dgm:cxn modelId="{822C5E54-C91C-4124-A36A-520FFA757641}" type="presParOf" srcId="{1645D37C-7505-4165-AEB5-72A4354E9F64}" destId="{57DEBA16-F42E-4285-B788-09894E436BEA}" srcOrd="1" destOrd="0" presId="urn:microsoft.com/office/officeart/2005/8/layout/hierarchy6"/>
-    <dgm:cxn modelId="{C776F8CC-950A-4297-BAFD-53E6A998C0CC}" type="presParOf" srcId="{57DEBA16-F42E-4285-B788-09894E436BEA}" destId="{D2EDC884-AA68-4512-A026-E3A6E150E502}" srcOrd="0" destOrd="0" presId="urn:microsoft.com/office/officeart/2005/8/layout/hierarchy6"/>
-    <dgm:cxn modelId="{C70AD1BD-E6E4-47A1-A36D-63C704AE2D42}" type="presParOf" srcId="{57DEBA16-F42E-4285-B788-09894E436BEA}" destId="{2C1333A4-7612-4DFF-A0C9-8BF15D044C8E}" srcOrd="1" destOrd="0" presId="urn:microsoft.com/office/officeart/2005/8/layout/hierarchy6"/>
-    <dgm:cxn modelId="{4A97AA87-D328-4571-9FE5-A002760D0C77}" type="presParOf" srcId="{2C1333A4-7612-4DFF-A0C9-8BF15D044C8E}" destId="{DD668BAF-E252-4568-BE7E-4AA63DA9B6F8}" srcOrd="0" destOrd="0" presId="urn:microsoft.com/office/officeart/2005/8/layout/hierarchy6"/>
-    <dgm:cxn modelId="{67FAE26E-5FA2-48A3-A1C8-D9539D0F3163}" type="presParOf" srcId="{2C1333A4-7612-4DFF-A0C9-8BF15D044C8E}" destId="{11873C44-6244-4C5F-9A8F-54ED976FC6C2}" srcOrd="1" destOrd="0" presId="urn:microsoft.com/office/officeart/2005/8/layout/hierarchy6"/>
-    <dgm:cxn modelId="{A2F306BD-0A13-4A6A-B66D-418246B256C3}" type="presParOf" srcId="{57DEBA16-F42E-4285-B788-09894E436BEA}" destId="{2D68736C-9D92-46EB-BCF2-9CEEEDF4DD96}" srcOrd="2" destOrd="0" presId="urn:microsoft.com/office/officeart/2005/8/layout/hierarchy6"/>
-    <dgm:cxn modelId="{613E5C18-17DD-4B40-9C37-8199A7E0F948}" type="presParOf" srcId="{57DEBA16-F42E-4285-B788-09894E436BEA}" destId="{2141B2B2-D565-4E24-9E59-B42A2FD81737}" srcOrd="3" destOrd="0" presId="urn:microsoft.com/office/officeart/2005/8/layout/hierarchy6"/>
-    <dgm:cxn modelId="{CFFFE6AA-17D6-4138-88D7-A8F7BB54A0D6}" type="presParOf" srcId="{2141B2B2-D565-4E24-9E59-B42A2FD81737}" destId="{7459D065-404D-4D4B-B1DB-24C03E23B877}" srcOrd="0" destOrd="0" presId="urn:microsoft.com/office/officeart/2005/8/layout/hierarchy6"/>
-    <dgm:cxn modelId="{D7A1EDFF-788D-4881-B4D6-D21682A206C7}" type="presParOf" srcId="{2141B2B2-D565-4E24-9E59-B42A2FD81737}" destId="{CDDE3072-6025-4510-A224-2F1824B0E0AF}" srcOrd="1" destOrd="0" presId="urn:microsoft.com/office/officeart/2005/8/layout/hierarchy6"/>
-    <dgm:cxn modelId="{0BD21E3C-A2DD-4197-8F00-45C71894E137}" type="presParOf" srcId="{57DEBA16-F42E-4285-B788-09894E436BEA}" destId="{862E474D-52A0-47E4-9169-5D3117D6C21D}" srcOrd="4" destOrd="0" presId="urn:microsoft.com/office/officeart/2005/8/layout/hierarchy6"/>
-    <dgm:cxn modelId="{31EE631A-4E06-4345-914B-8688551CC80C}" type="presParOf" srcId="{57DEBA16-F42E-4285-B788-09894E436BEA}" destId="{1EC221BD-D5BC-486E-9693-98B1D57D3B69}" srcOrd="5" destOrd="0" presId="urn:microsoft.com/office/officeart/2005/8/layout/hierarchy6"/>
-    <dgm:cxn modelId="{D25E57D0-9BDF-4EA1-98DE-316A3B5377BE}" type="presParOf" srcId="{1EC221BD-D5BC-486E-9693-98B1D57D3B69}" destId="{59F66BFE-C857-48D2-923A-FC6BCDF2885B}" srcOrd="0" destOrd="0" presId="urn:microsoft.com/office/officeart/2005/8/layout/hierarchy6"/>
-    <dgm:cxn modelId="{ADD4A6BB-667C-4F72-BD84-F2A2F0A05DDC}" type="presParOf" srcId="{1EC221BD-D5BC-486E-9693-98B1D57D3B69}" destId="{15806AD6-4643-49F1-8ECF-7AED68427B41}" srcOrd="1" destOrd="0" presId="urn:microsoft.com/office/officeart/2005/8/layout/hierarchy6"/>
-    <dgm:cxn modelId="{8697B9C4-7226-43FD-BDAD-989E54E92A5F}" type="presParOf" srcId="{85A49A9C-930A-4944-B567-33ADC20F6980}" destId="{A1EC34D7-C53F-4B0A-8EC5-CDC17358D2F6}" srcOrd="4" destOrd="0" presId="urn:microsoft.com/office/officeart/2005/8/layout/hierarchy6"/>
-    <dgm:cxn modelId="{B380ABCD-1CD6-400F-8E49-7EB9CB65DD63}" type="presParOf" srcId="{85A49A9C-930A-4944-B567-33ADC20F6980}" destId="{09FCAC39-6A98-466D-9E02-35FD4A48B268}" srcOrd="5" destOrd="0" presId="urn:microsoft.com/office/officeart/2005/8/layout/hierarchy6"/>
-    <dgm:cxn modelId="{6CA030BA-5F28-4B08-9BCD-EFAB3690F43A}" type="presParOf" srcId="{09FCAC39-6A98-466D-9E02-35FD4A48B268}" destId="{48C9E956-86FF-4084-B7B2-2E2D6F5CC67F}" srcOrd="0" destOrd="0" presId="urn:microsoft.com/office/officeart/2005/8/layout/hierarchy6"/>
-    <dgm:cxn modelId="{AE166AA6-F25C-4C4A-87EE-4F8192475CAC}" type="presParOf" srcId="{09FCAC39-6A98-466D-9E02-35FD4A48B268}" destId="{34329630-FEF3-4F79-8ACB-3F6E04DF422F}" srcOrd="1" destOrd="0" presId="urn:microsoft.com/office/officeart/2005/8/layout/hierarchy6"/>
-    <dgm:cxn modelId="{504313CD-086B-4E3D-AB49-077EE3FAA509}" type="presParOf" srcId="{34329630-FEF3-4F79-8ACB-3F6E04DF422F}" destId="{4B5FD07F-EF2F-4288-8BF7-78855ED3E153}" srcOrd="0" destOrd="0" presId="urn:microsoft.com/office/officeart/2005/8/layout/hierarchy6"/>
-    <dgm:cxn modelId="{B3F3DDDC-89C1-4629-83B7-31E6443F4914}" type="presParOf" srcId="{34329630-FEF3-4F79-8ACB-3F6E04DF422F}" destId="{19ACE8CE-4263-47F3-AB17-49179A294A6A}" srcOrd="1" destOrd="0" presId="urn:microsoft.com/office/officeart/2005/8/layout/hierarchy6"/>
-    <dgm:cxn modelId="{70D4C9CE-1620-4D29-81D4-E7488B2EE2E9}" type="presParOf" srcId="{19ACE8CE-4263-47F3-AB17-49179A294A6A}" destId="{F4660D36-B2C9-40C2-A4A7-03F691040BAD}" srcOrd="0" destOrd="0" presId="urn:microsoft.com/office/officeart/2005/8/layout/hierarchy6"/>
-    <dgm:cxn modelId="{AA75116E-0A3C-4F39-9423-AC94BB0D8E77}" type="presParOf" srcId="{19ACE8CE-4263-47F3-AB17-49179A294A6A}" destId="{CEE8811C-E3B5-4E0B-A640-973D96917189}" srcOrd="1" destOrd="0" presId="urn:microsoft.com/office/officeart/2005/8/layout/hierarchy6"/>
-    <dgm:cxn modelId="{231E03E8-B9F2-43AD-B82D-1DCF216B4F18}" type="presParOf" srcId="{34329630-FEF3-4F79-8ACB-3F6E04DF422F}" destId="{4E07B0AD-0235-4DDD-80EF-C12EE9DDE7A3}" srcOrd="2" destOrd="0" presId="urn:microsoft.com/office/officeart/2005/8/layout/hierarchy6"/>
-    <dgm:cxn modelId="{5D0FDB1F-8487-4296-8438-5BC309959D83}" type="presParOf" srcId="{34329630-FEF3-4F79-8ACB-3F6E04DF422F}" destId="{682991CC-8623-469A-9F2A-FB23A3334CCF}" srcOrd="3" destOrd="0" presId="urn:microsoft.com/office/officeart/2005/8/layout/hierarchy6"/>
-    <dgm:cxn modelId="{E19954C3-7060-4BF7-B436-E6FF04626E22}" type="presParOf" srcId="{682991CC-8623-469A-9F2A-FB23A3334CCF}" destId="{7BB65345-8E6E-4C85-A16D-127BD5B0F4A9}" srcOrd="0" destOrd="0" presId="urn:microsoft.com/office/officeart/2005/8/layout/hierarchy6"/>
-    <dgm:cxn modelId="{E4114192-8490-4B66-9B9D-986FAC15D4E2}" type="presParOf" srcId="{682991CC-8623-469A-9F2A-FB23A3334CCF}" destId="{4AF50743-24BB-4655-82A4-B201EB59CE0D}" srcOrd="1" destOrd="0" presId="urn:microsoft.com/office/officeart/2005/8/layout/hierarchy6"/>
-    <dgm:cxn modelId="{6481131D-1D8C-437B-A1F5-B7AE05448BFD}" type="presParOf" srcId="{85A49A9C-930A-4944-B567-33ADC20F6980}" destId="{C3690729-5625-4BDA-A078-0BC1B9A3DB90}" srcOrd="6" destOrd="0" presId="urn:microsoft.com/office/officeart/2005/8/layout/hierarchy6"/>
-    <dgm:cxn modelId="{111959E5-4A6E-4816-A36D-29F3FA523655}" type="presParOf" srcId="{85A49A9C-930A-4944-B567-33ADC20F6980}" destId="{C9B8E81B-9FEF-4946-8BA4-3D067C4AEEDE}" srcOrd="7" destOrd="0" presId="urn:microsoft.com/office/officeart/2005/8/layout/hierarchy6"/>
-    <dgm:cxn modelId="{9EDC2A90-512C-40B7-8586-9D7E900FD767}" type="presParOf" srcId="{C9B8E81B-9FEF-4946-8BA4-3D067C4AEEDE}" destId="{791A9940-EE77-4F5B-A395-1D63BDD241CA}" srcOrd="0" destOrd="0" presId="urn:microsoft.com/office/officeart/2005/8/layout/hierarchy6"/>
-    <dgm:cxn modelId="{CC15B74C-ECBD-4526-A76E-D91AFCA993A9}" type="presParOf" srcId="{C9B8E81B-9FEF-4946-8BA4-3D067C4AEEDE}" destId="{E612A0C3-D052-4898-990E-7903338910AC}" srcOrd="1" destOrd="0" presId="urn:microsoft.com/office/officeart/2005/8/layout/hierarchy6"/>
-    <dgm:cxn modelId="{790C9CCC-CA8D-442A-A6A6-593808BBF127}" type="presParOf" srcId="{E612A0C3-D052-4898-990E-7903338910AC}" destId="{08367BC3-304C-4209-966E-5A41C098D469}" srcOrd="0" destOrd="0" presId="urn:microsoft.com/office/officeart/2005/8/layout/hierarchy6"/>
-    <dgm:cxn modelId="{BA329000-27A5-48B0-8674-81478AF764B3}" type="presParOf" srcId="{E612A0C3-D052-4898-990E-7903338910AC}" destId="{D3572B70-57D8-4196-9810-CCB0C113AB26}" srcOrd="1" destOrd="0" presId="urn:microsoft.com/office/officeart/2005/8/layout/hierarchy6"/>
-    <dgm:cxn modelId="{A0816C9E-2F63-41D6-8393-FA20121CAEA0}" type="presParOf" srcId="{D3572B70-57D8-4196-9810-CCB0C113AB26}" destId="{8225CE74-EF93-4C33-B11D-5EAC6249BA4F}" srcOrd="0" destOrd="0" presId="urn:microsoft.com/office/officeart/2005/8/layout/hierarchy6"/>
-    <dgm:cxn modelId="{948E5910-14F0-47FD-85AC-6E22F2AD6D8E}" type="presParOf" srcId="{D3572B70-57D8-4196-9810-CCB0C113AB26}" destId="{11354B7C-56AA-4F0D-8D04-37F91DA87F21}" srcOrd="1" destOrd="0" presId="urn:microsoft.com/office/officeart/2005/8/layout/hierarchy6"/>
-    <dgm:cxn modelId="{E9998F69-A945-4F74-88E6-1166D17423E2}" type="presParOf" srcId="{E612A0C3-D052-4898-990E-7903338910AC}" destId="{B53CB08A-808E-4997-B26B-5249B8C83844}" srcOrd="2" destOrd="0" presId="urn:microsoft.com/office/officeart/2005/8/layout/hierarchy6"/>
-    <dgm:cxn modelId="{92A0E6E3-251A-428F-8AF0-57BAD5926312}" type="presParOf" srcId="{E612A0C3-D052-4898-990E-7903338910AC}" destId="{874A2733-1E74-48B7-92E6-A535C7C9FE85}" srcOrd="3" destOrd="0" presId="urn:microsoft.com/office/officeart/2005/8/layout/hierarchy6"/>
-    <dgm:cxn modelId="{6958E528-2222-47E9-AAE9-8CEAA24A5CED}" type="presParOf" srcId="{874A2733-1E74-48B7-92E6-A535C7C9FE85}" destId="{9EC01C80-10AF-4CD4-ACE5-86E4FC57D0B5}" srcOrd="0" destOrd="0" presId="urn:microsoft.com/office/officeart/2005/8/layout/hierarchy6"/>
-    <dgm:cxn modelId="{7289B130-47D3-4862-93F8-61655BD30A39}" type="presParOf" srcId="{874A2733-1E74-48B7-92E6-A535C7C9FE85}" destId="{06EDA7F9-FCD5-435A-975F-E9DD6DA23359}" srcOrd="1" destOrd="0" presId="urn:microsoft.com/office/officeart/2005/8/layout/hierarchy6"/>
-    <dgm:cxn modelId="{E39773BE-FF33-422B-968C-E743D47941D6}" type="presParOf" srcId="{85A49A9C-930A-4944-B567-33ADC20F6980}" destId="{D822D490-DB8F-4249-87D4-5EFF25EA7CAA}" srcOrd="8" destOrd="0" presId="urn:microsoft.com/office/officeart/2005/8/layout/hierarchy6"/>
-    <dgm:cxn modelId="{F96F7962-33A6-4586-8ABD-2EB63B2D9589}" type="presParOf" srcId="{85A49A9C-930A-4944-B567-33ADC20F6980}" destId="{244A24EC-F29C-4B6D-B7E0-EE2605775112}" srcOrd="9" destOrd="0" presId="urn:microsoft.com/office/officeart/2005/8/layout/hierarchy6"/>
-    <dgm:cxn modelId="{285783F9-7605-4BBF-B8BA-27E7E3EA4C29}" type="presParOf" srcId="{244A24EC-F29C-4B6D-B7E0-EE2605775112}" destId="{0DA59C4F-DA3A-43F8-9FB4-C64EA566F707}" srcOrd="0" destOrd="0" presId="urn:microsoft.com/office/officeart/2005/8/layout/hierarchy6"/>
-    <dgm:cxn modelId="{DCF67162-D00F-4F01-9300-47676DA7239E}" type="presParOf" srcId="{244A24EC-F29C-4B6D-B7E0-EE2605775112}" destId="{BB6D54C7-0E2E-4CEE-8D31-ECC36E3A6BD7}" srcOrd="1" destOrd="0" presId="urn:microsoft.com/office/officeart/2005/8/layout/hierarchy6"/>
-    <dgm:cxn modelId="{2FE7E36C-8CD9-436B-85E2-5C9C0299379F}" type="presParOf" srcId="{3DADD149-2924-439D-B07C-AE07E488E5AD}" destId="{CD0198C9-8E27-41D0-AB2F-C1FCEEC9AA3C}" srcOrd="1" destOrd="0" presId="urn:microsoft.com/office/officeart/2005/8/layout/hierarchy6"/>
+    <dgm:cxn modelId="{8D32E048-BB38-49A5-AD00-258126E0133C}" type="presParOf" srcId="{3DADD149-2924-439D-B07C-AE07E488E5AD}" destId="{B06AF342-9297-4862-BB33-08C61E4453FF}" srcOrd="0" destOrd="0" presId="urn:microsoft.com/office/officeart/2005/8/layout/hierarchy6"/>
+    <dgm:cxn modelId="{0AA43F46-683F-4016-969A-463A7EE8CD72}" type="presParOf" srcId="{B06AF342-9297-4862-BB33-08C61E4453FF}" destId="{82DB370E-1C32-45AC-934A-6015FC3DB8EF}" srcOrd="0" destOrd="0" presId="urn:microsoft.com/office/officeart/2005/8/layout/hierarchy6"/>
+    <dgm:cxn modelId="{C63BC846-92B3-4282-A7D9-DBA43C738E40}" type="presParOf" srcId="{82DB370E-1C32-45AC-934A-6015FC3DB8EF}" destId="{3F80D54B-F3A0-4B60-A131-FCF821CBF3A2}" srcOrd="0" destOrd="0" presId="urn:microsoft.com/office/officeart/2005/8/layout/hierarchy6"/>
+    <dgm:cxn modelId="{8911ED8D-6E1F-4932-A8B3-680FD090F4F9}" type="presParOf" srcId="{3F80D54B-F3A0-4B60-A131-FCF821CBF3A2}" destId="{A8A3EC7D-CDC8-4F26-B753-50815F4D85EE}" srcOrd="0" destOrd="0" presId="urn:microsoft.com/office/officeart/2005/8/layout/hierarchy6"/>
+    <dgm:cxn modelId="{1D10F102-9944-488E-8804-4231A74D5974}" type="presParOf" srcId="{3F80D54B-F3A0-4B60-A131-FCF821CBF3A2}" destId="{85A49A9C-930A-4944-B567-33ADC20F6980}" srcOrd="1" destOrd="0" presId="urn:microsoft.com/office/officeart/2005/8/layout/hierarchy6"/>
+    <dgm:cxn modelId="{149F78ED-4B13-4DFD-B41C-802E3D7AC479}" type="presParOf" srcId="{85A49A9C-930A-4944-B567-33ADC20F6980}" destId="{3B5C6A60-FD84-4CC7-B853-EEE80093D936}" srcOrd="0" destOrd="0" presId="urn:microsoft.com/office/officeart/2005/8/layout/hierarchy6"/>
+    <dgm:cxn modelId="{5EFA3033-0D85-4713-97E9-103B2DE215BC}" type="presParOf" srcId="{85A49A9C-930A-4944-B567-33ADC20F6980}" destId="{8FB2457D-832B-4AA1-9411-515F5F213A83}" srcOrd="1" destOrd="0" presId="urn:microsoft.com/office/officeart/2005/8/layout/hierarchy6"/>
+    <dgm:cxn modelId="{82235245-05AD-43EA-8993-0AF66F05C52C}" type="presParOf" srcId="{8FB2457D-832B-4AA1-9411-515F5F213A83}" destId="{9F78CB80-A7BE-4E5A-A012-6D521160D38D}" srcOrd="0" destOrd="0" presId="urn:microsoft.com/office/officeart/2005/8/layout/hierarchy6"/>
+    <dgm:cxn modelId="{53DDE90D-8F88-4F0F-963F-6954B706A1F0}" type="presParOf" srcId="{8FB2457D-832B-4AA1-9411-515F5F213A83}" destId="{CF812D5B-AB0F-42DD-B005-C0F8430F826A}" srcOrd="1" destOrd="0" presId="urn:microsoft.com/office/officeart/2005/8/layout/hierarchy6"/>
+    <dgm:cxn modelId="{A45787A9-5930-4728-886B-694A433BE2B5}" type="presParOf" srcId="{85A49A9C-930A-4944-B567-33ADC20F6980}" destId="{7C5643C7-75A2-46E5-9A9F-FD7232C5990F}" srcOrd="2" destOrd="0" presId="urn:microsoft.com/office/officeart/2005/8/layout/hierarchy6"/>
+    <dgm:cxn modelId="{0653625D-1B67-4780-8306-70F9E50B4E13}" type="presParOf" srcId="{85A49A9C-930A-4944-B567-33ADC20F6980}" destId="{1645D37C-7505-4165-AEB5-72A4354E9F64}" srcOrd="3" destOrd="0" presId="urn:microsoft.com/office/officeart/2005/8/layout/hierarchy6"/>
+    <dgm:cxn modelId="{4BF842AB-80FB-4FE1-B965-ED4DCB32BEEE}" type="presParOf" srcId="{1645D37C-7505-4165-AEB5-72A4354E9F64}" destId="{FFCA8F5A-A434-46AB-99A3-6067D9421D49}" srcOrd="0" destOrd="0" presId="urn:microsoft.com/office/officeart/2005/8/layout/hierarchy6"/>
+    <dgm:cxn modelId="{B8248693-B40F-48C0-990F-95F360566F2B}" type="presParOf" srcId="{1645D37C-7505-4165-AEB5-72A4354E9F64}" destId="{57DEBA16-F42E-4285-B788-09894E436BEA}" srcOrd="1" destOrd="0" presId="urn:microsoft.com/office/officeart/2005/8/layout/hierarchy6"/>
+    <dgm:cxn modelId="{CE3760D5-B5AB-4BFD-83A8-1601117F7335}" type="presParOf" srcId="{57DEBA16-F42E-4285-B788-09894E436BEA}" destId="{D2EDC884-AA68-4512-A026-E3A6E150E502}" srcOrd="0" destOrd="0" presId="urn:microsoft.com/office/officeart/2005/8/layout/hierarchy6"/>
+    <dgm:cxn modelId="{D91A87BF-9CF6-4DC1-8612-59AA7AE07994}" type="presParOf" srcId="{57DEBA16-F42E-4285-B788-09894E436BEA}" destId="{2C1333A4-7612-4DFF-A0C9-8BF15D044C8E}" srcOrd="1" destOrd="0" presId="urn:microsoft.com/office/officeart/2005/8/layout/hierarchy6"/>
+    <dgm:cxn modelId="{2C12842B-CD07-4DD3-87D0-E9867ACEC1FC}" type="presParOf" srcId="{2C1333A4-7612-4DFF-A0C9-8BF15D044C8E}" destId="{DD668BAF-E252-4568-BE7E-4AA63DA9B6F8}" srcOrd="0" destOrd="0" presId="urn:microsoft.com/office/officeart/2005/8/layout/hierarchy6"/>
+    <dgm:cxn modelId="{167564EE-2CED-4E4B-B0C7-4F4F44D83278}" type="presParOf" srcId="{2C1333A4-7612-4DFF-A0C9-8BF15D044C8E}" destId="{11873C44-6244-4C5F-9A8F-54ED976FC6C2}" srcOrd="1" destOrd="0" presId="urn:microsoft.com/office/officeart/2005/8/layout/hierarchy6"/>
+    <dgm:cxn modelId="{28330DC4-284F-4BEA-9D81-ADB5ECB93151}" type="presParOf" srcId="{57DEBA16-F42E-4285-B788-09894E436BEA}" destId="{2D68736C-9D92-46EB-BCF2-9CEEEDF4DD96}" srcOrd="2" destOrd="0" presId="urn:microsoft.com/office/officeart/2005/8/layout/hierarchy6"/>
+    <dgm:cxn modelId="{56DC4CE6-54C1-48FF-98F5-24E77618A67A}" type="presParOf" srcId="{57DEBA16-F42E-4285-B788-09894E436BEA}" destId="{2141B2B2-D565-4E24-9E59-B42A2FD81737}" srcOrd="3" destOrd="0" presId="urn:microsoft.com/office/officeart/2005/8/layout/hierarchy6"/>
+    <dgm:cxn modelId="{09980DCC-16DC-4FF7-B3D5-D6B3018EB051}" type="presParOf" srcId="{2141B2B2-D565-4E24-9E59-B42A2FD81737}" destId="{7459D065-404D-4D4B-B1DB-24C03E23B877}" srcOrd="0" destOrd="0" presId="urn:microsoft.com/office/officeart/2005/8/layout/hierarchy6"/>
+    <dgm:cxn modelId="{F6A51164-C645-46B9-952F-BE13145599FA}" type="presParOf" srcId="{2141B2B2-D565-4E24-9E59-B42A2FD81737}" destId="{CDDE3072-6025-4510-A224-2F1824B0E0AF}" srcOrd="1" destOrd="0" presId="urn:microsoft.com/office/officeart/2005/8/layout/hierarchy6"/>
+    <dgm:cxn modelId="{BD67DD9F-00E4-4092-B330-C923A0446B08}" type="presParOf" srcId="{57DEBA16-F42E-4285-B788-09894E436BEA}" destId="{862E474D-52A0-47E4-9169-5D3117D6C21D}" srcOrd="4" destOrd="0" presId="urn:microsoft.com/office/officeart/2005/8/layout/hierarchy6"/>
+    <dgm:cxn modelId="{E4CA0B6C-3348-41A3-830F-705A8801168D}" type="presParOf" srcId="{57DEBA16-F42E-4285-B788-09894E436BEA}" destId="{1EC221BD-D5BC-486E-9693-98B1D57D3B69}" srcOrd="5" destOrd="0" presId="urn:microsoft.com/office/officeart/2005/8/layout/hierarchy6"/>
+    <dgm:cxn modelId="{C0A820FA-25E6-4DE3-B10B-0CE7556F8801}" type="presParOf" srcId="{1EC221BD-D5BC-486E-9693-98B1D57D3B69}" destId="{59F66BFE-C857-48D2-923A-FC6BCDF2885B}" srcOrd="0" destOrd="0" presId="urn:microsoft.com/office/officeart/2005/8/layout/hierarchy6"/>
+    <dgm:cxn modelId="{523D2F2A-48E1-4A8A-8030-F9420A8D7721}" type="presParOf" srcId="{1EC221BD-D5BC-486E-9693-98B1D57D3B69}" destId="{15806AD6-4643-49F1-8ECF-7AED68427B41}" srcOrd="1" destOrd="0" presId="urn:microsoft.com/office/officeart/2005/8/layout/hierarchy6"/>
+    <dgm:cxn modelId="{883AB611-B495-4BF0-9946-8F34E8F0691A}" type="presParOf" srcId="{85A49A9C-930A-4944-B567-33ADC20F6980}" destId="{A1EC34D7-C53F-4B0A-8EC5-CDC17358D2F6}" srcOrd="4" destOrd="0" presId="urn:microsoft.com/office/officeart/2005/8/layout/hierarchy6"/>
+    <dgm:cxn modelId="{8775E43F-4DA5-4298-A77B-686D56A2CCE3}" type="presParOf" srcId="{85A49A9C-930A-4944-B567-33ADC20F6980}" destId="{09FCAC39-6A98-466D-9E02-35FD4A48B268}" srcOrd="5" destOrd="0" presId="urn:microsoft.com/office/officeart/2005/8/layout/hierarchy6"/>
+    <dgm:cxn modelId="{BC2597F3-0F4B-441C-9829-2CDBBF91A310}" type="presParOf" srcId="{09FCAC39-6A98-466D-9E02-35FD4A48B268}" destId="{48C9E956-86FF-4084-B7B2-2E2D6F5CC67F}" srcOrd="0" destOrd="0" presId="urn:microsoft.com/office/officeart/2005/8/layout/hierarchy6"/>
+    <dgm:cxn modelId="{FB83DB25-8AF2-42B9-BBF4-D3C46FD48801}" type="presParOf" srcId="{09FCAC39-6A98-466D-9E02-35FD4A48B268}" destId="{34329630-FEF3-4F79-8ACB-3F6E04DF422F}" srcOrd="1" destOrd="0" presId="urn:microsoft.com/office/officeart/2005/8/layout/hierarchy6"/>
+    <dgm:cxn modelId="{686DBF29-E5EE-4BE2-B5E1-90DCCFE1ABD2}" type="presParOf" srcId="{34329630-FEF3-4F79-8ACB-3F6E04DF422F}" destId="{4B5FD07F-EF2F-4288-8BF7-78855ED3E153}" srcOrd="0" destOrd="0" presId="urn:microsoft.com/office/officeart/2005/8/layout/hierarchy6"/>
+    <dgm:cxn modelId="{D5FA3A69-370B-4689-B0BF-A66840538CCC}" type="presParOf" srcId="{34329630-FEF3-4F79-8ACB-3F6E04DF422F}" destId="{19ACE8CE-4263-47F3-AB17-49179A294A6A}" srcOrd="1" destOrd="0" presId="urn:microsoft.com/office/officeart/2005/8/layout/hierarchy6"/>
+    <dgm:cxn modelId="{45AF0268-60BC-4242-9E4E-944D16022CB1}" type="presParOf" srcId="{19ACE8CE-4263-47F3-AB17-49179A294A6A}" destId="{F4660D36-B2C9-40C2-A4A7-03F691040BAD}" srcOrd="0" destOrd="0" presId="urn:microsoft.com/office/officeart/2005/8/layout/hierarchy6"/>
+    <dgm:cxn modelId="{2B4E7650-D4FC-44F2-B5FB-DC56121B48C5}" type="presParOf" srcId="{19ACE8CE-4263-47F3-AB17-49179A294A6A}" destId="{CEE8811C-E3B5-4E0B-A640-973D96917189}" srcOrd="1" destOrd="0" presId="urn:microsoft.com/office/officeart/2005/8/layout/hierarchy6"/>
+    <dgm:cxn modelId="{3C0D7592-E308-45F7-A97B-87FB99B70ECA}" type="presParOf" srcId="{34329630-FEF3-4F79-8ACB-3F6E04DF422F}" destId="{4E07B0AD-0235-4DDD-80EF-C12EE9DDE7A3}" srcOrd="2" destOrd="0" presId="urn:microsoft.com/office/officeart/2005/8/layout/hierarchy6"/>
+    <dgm:cxn modelId="{005A5C44-6D50-4C74-893C-47082D42F1A3}" type="presParOf" srcId="{34329630-FEF3-4F79-8ACB-3F6E04DF422F}" destId="{682991CC-8623-469A-9F2A-FB23A3334CCF}" srcOrd="3" destOrd="0" presId="urn:microsoft.com/office/officeart/2005/8/layout/hierarchy6"/>
+    <dgm:cxn modelId="{4F8EF651-4AA3-425F-9380-DB25BCC8F1EA}" type="presParOf" srcId="{682991CC-8623-469A-9F2A-FB23A3334CCF}" destId="{7BB65345-8E6E-4C85-A16D-127BD5B0F4A9}" srcOrd="0" destOrd="0" presId="urn:microsoft.com/office/officeart/2005/8/layout/hierarchy6"/>
+    <dgm:cxn modelId="{08CBBCD9-F9A2-4975-BBE6-25C35F23E4C0}" type="presParOf" srcId="{682991CC-8623-469A-9F2A-FB23A3334CCF}" destId="{4AF50743-24BB-4655-82A4-B201EB59CE0D}" srcOrd="1" destOrd="0" presId="urn:microsoft.com/office/officeart/2005/8/layout/hierarchy6"/>
+    <dgm:cxn modelId="{3C6407AC-4FC9-4F40-9946-CEB3BA6B6EBD}" type="presParOf" srcId="{85A49A9C-930A-4944-B567-33ADC20F6980}" destId="{C3690729-5625-4BDA-A078-0BC1B9A3DB90}" srcOrd="6" destOrd="0" presId="urn:microsoft.com/office/officeart/2005/8/layout/hierarchy6"/>
+    <dgm:cxn modelId="{D3D215AA-B06E-4671-9B27-A1A9E181AC59}" type="presParOf" srcId="{85A49A9C-930A-4944-B567-33ADC20F6980}" destId="{C9B8E81B-9FEF-4946-8BA4-3D067C4AEEDE}" srcOrd="7" destOrd="0" presId="urn:microsoft.com/office/officeart/2005/8/layout/hierarchy6"/>
+    <dgm:cxn modelId="{27EB8544-09B8-4388-A163-E9B1C3319A21}" type="presParOf" srcId="{C9B8E81B-9FEF-4946-8BA4-3D067C4AEEDE}" destId="{791A9940-EE77-4F5B-A395-1D63BDD241CA}" srcOrd="0" destOrd="0" presId="urn:microsoft.com/office/officeart/2005/8/layout/hierarchy6"/>
+    <dgm:cxn modelId="{62D6BA13-D725-408B-87E0-0FE180E08CC1}" type="presParOf" srcId="{C9B8E81B-9FEF-4946-8BA4-3D067C4AEEDE}" destId="{E612A0C3-D052-4898-990E-7903338910AC}" srcOrd="1" destOrd="0" presId="urn:microsoft.com/office/officeart/2005/8/layout/hierarchy6"/>
+    <dgm:cxn modelId="{E6EDAF0A-59F6-42C5-A715-E4D6D49157EE}" type="presParOf" srcId="{E612A0C3-D052-4898-990E-7903338910AC}" destId="{08367BC3-304C-4209-966E-5A41C098D469}" srcOrd="0" destOrd="0" presId="urn:microsoft.com/office/officeart/2005/8/layout/hierarchy6"/>
+    <dgm:cxn modelId="{D4ABF1EB-23D9-4E73-8862-2909A00A38B8}" type="presParOf" srcId="{E612A0C3-D052-4898-990E-7903338910AC}" destId="{D3572B70-57D8-4196-9810-CCB0C113AB26}" srcOrd="1" destOrd="0" presId="urn:microsoft.com/office/officeart/2005/8/layout/hierarchy6"/>
+    <dgm:cxn modelId="{B007A9D9-796B-49FC-A69C-420A0EE5DD51}" type="presParOf" srcId="{D3572B70-57D8-4196-9810-CCB0C113AB26}" destId="{8225CE74-EF93-4C33-B11D-5EAC6249BA4F}" srcOrd="0" destOrd="0" presId="urn:microsoft.com/office/officeart/2005/8/layout/hierarchy6"/>
+    <dgm:cxn modelId="{E9C7E930-42CA-4A03-9463-A21A85EA19AD}" type="presParOf" srcId="{D3572B70-57D8-4196-9810-CCB0C113AB26}" destId="{11354B7C-56AA-4F0D-8D04-37F91DA87F21}" srcOrd="1" destOrd="0" presId="urn:microsoft.com/office/officeart/2005/8/layout/hierarchy6"/>
+    <dgm:cxn modelId="{ED380452-141B-4FA2-91DF-90F8916E3A8A}" type="presParOf" srcId="{E612A0C3-D052-4898-990E-7903338910AC}" destId="{B53CB08A-808E-4997-B26B-5249B8C83844}" srcOrd="2" destOrd="0" presId="urn:microsoft.com/office/officeart/2005/8/layout/hierarchy6"/>
+    <dgm:cxn modelId="{84D081E8-0BCE-4ED3-8BAE-B82726160453}" type="presParOf" srcId="{E612A0C3-D052-4898-990E-7903338910AC}" destId="{874A2733-1E74-48B7-92E6-A535C7C9FE85}" srcOrd="3" destOrd="0" presId="urn:microsoft.com/office/officeart/2005/8/layout/hierarchy6"/>
+    <dgm:cxn modelId="{19ED0EC0-0A73-4BD2-9E51-1B9DA8455D88}" type="presParOf" srcId="{874A2733-1E74-48B7-92E6-A535C7C9FE85}" destId="{9EC01C80-10AF-4CD4-ACE5-86E4FC57D0B5}" srcOrd="0" destOrd="0" presId="urn:microsoft.com/office/officeart/2005/8/layout/hierarchy6"/>
+    <dgm:cxn modelId="{3563EDDC-C0F5-449B-82D4-1EAEC2E98D66}" type="presParOf" srcId="{874A2733-1E74-48B7-92E6-A535C7C9FE85}" destId="{06EDA7F9-FCD5-435A-975F-E9DD6DA23359}" srcOrd="1" destOrd="0" presId="urn:microsoft.com/office/officeart/2005/8/layout/hierarchy6"/>
+    <dgm:cxn modelId="{ECE12ED1-2501-4BDD-B00D-7BE9CA916008}" type="presParOf" srcId="{85A49A9C-930A-4944-B567-33ADC20F6980}" destId="{D822D490-DB8F-4249-87D4-5EFF25EA7CAA}" srcOrd="8" destOrd="0" presId="urn:microsoft.com/office/officeart/2005/8/layout/hierarchy6"/>
+    <dgm:cxn modelId="{34CE50C1-F03E-4D81-B07A-CCE703EF5858}" type="presParOf" srcId="{85A49A9C-930A-4944-B567-33ADC20F6980}" destId="{244A24EC-F29C-4B6D-B7E0-EE2605775112}" srcOrd="9" destOrd="0" presId="urn:microsoft.com/office/officeart/2005/8/layout/hierarchy6"/>
+    <dgm:cxn modelId="{B303276B-9139-47EB-B365-40CA5C8445EC}" type="presParOf" srcId="{244A24EC-F29C-4B6D-B7E0-EE2605775112}" destId="{0DA59C4F-DA3A-43F8-9FB4-C64EA566F707}" srcOrd="0" destOrd="0" presId="urn:microsoft.com/office/officeart/2005/8/layout/hierarchy6"/>
+    <dgm:cxn modelId="{57FC7EDD-3388-4153-A91A-4E398CF8F852}" type="presParOf" srcId="{244A24EC-F29C-4B6D-B7E0-EE2605775112}" destId="{BB6D54C7-0E2E-4CEE-8D31-ECC36E3A6BD7}" srcOrd="1" destOrd="0" presId="urn:microsoft.com/office/officeart/2005/8/layout/hierarchy6"/>
+    <dgm:cxn modelId="{C757B9B0-A037-49A6-BF3C-B92E5F953057}" type="presParOf" srcId="{3DADD149-2924-439D-B07C-AE07E488E5AD}" destId="{CD0198C9-8E27-41D0-AB2F-C1FCEEC9AA3C}" srcOrd="1" destOrd="0" presId="urn:microsoft.com/office/officeart/2005/8/layout/hierarchy6"/>
   </dgm:cxnLst>
   <dgm:bg/>
   <dgm:whole/>
@@ -7398,6 +7149,7 @@
     <w:rsid w:val="006F3793"/>
     <w:rsid w:val="008A5414"/>
     <w:rsid w:val="00FB4E45"/>
+    <w:rsid w:val="00FC54DE"/>
   </w:rsids>
   <m:mathPr>
     <m:mathFont m:val="Cambria Math"/>

</xml_diff>